<commit_message>
Default op data test 2 Forward uitgevoerd en opgeslagen
</commit_message>
<xml_diff>
--- a/results/ErrorModelsTesten.docx
+++ b/results/ErrorModelsTesten.docx
@@ -5,33 +5,47 @@
     <w:p>
       <w:pPr>
         <w:rPr>
-          <w:lang w:val="en-US"/>
-        </w:rPr>
-      </w:pPr>
-      <w:r>
-        <w:rPr>
-          <w:lang w:val="en-US"/>
-        </w:rPr>
-        <w:t xml:space="preserve">Default DADA2 pipeline </w:t>
-      </w:r>
-      <w:proofErr w:type="spellStart"/>
-      <w:r>
-        <w:rPr>
-          <w:lang w:val="en-US"/>
-        </w:rPr>
-        <w:t>manier</w:t>
-      </w:r>
-      <w:proofErr w:type="spellEnd"/>
-      <w:r>
-        <w:rPr>
-          <w:lang w:val="en-US"/>
-        </w:rPr>
-        <w:t>:</w:t>
-      </w:r>
-    </w:p>
-    <w:p>
-      <w:pPr>
-        <w:rPr>
+          <w:b/>
+          <w:bCs/>
+          <w:sz w:val="20"/>
+          <w:szCs w:val="20"/>
+          <w:lang w:val="en-US"/>
+        </w:rPr>
+      </w:pPr>
+      <w:r>
+        <w:rPr>
+          <w:b/>
+          <w:bCs/>
+          <w:sz w:val="20"/>
+          <w:szCs w:val="20"/>
+          <w:lang w:val="en-US"/>
+        </w:rPr>
+        <w:t>DATA TEST 1</w:t>
+      </w:r>
+    </w:p>
+    <w:p>
+      <w:pPr>
+        <w:jc w:val="center"/>
+        <w:rPr>
+          <w:sz w:val="20"/>
+          <w:szCs w:val="20"/>
+          <w:lang w:val="en-US"/>
+        </w:rPr>
+      </w:pPr>
+      <w:r>
+        <w:rPr>
+          <w:sz w:val="20"/>
+          <w:szCs w:val="20"/>
+          <w:lang w:val="en-US"/>
+        </w:rPr>
+        <w:t>Default:</w:t>
+      </w:r>
+    </w:p>
+    <w:p>
+      <w:pPr>
+        <w:rPr>
+          <w:sz w:val="20"/>
+          <w:szCs w:val="20"/>
           <w:lang w:val="en-US"/>
         </w:rPr>
       </w:pPr>
@@ -41,6 +55,8 @@
         <w:rPr>
           <w:i/>
           <w:iCs/>
+          <w:sz w:val="20"/>
+          <w:szCs w:val="20"/>
           <w:lang w:val="en-US"/>
         </w:rPr>
       </w:pPr>
@@ -48,6 +64,8 @@
         <w:rPr>
           <w:i/>
           <w:iCs/>
+          <w:sz w:val="20"/>
+          <w:szCs w:val="20"/>
           <w:lang w:val="en-US"/>
         </w:rPr>
         <w:t>Forward</w:t>
@@ -56,12 +74,16 @@
     <w:p>
       <w:pPr>
         <w:rPr>
+          <w:sz w:val="20"/>
+          <w:szCs w:val="20"/>
           <w:lang w:val="en-US"/>
         </w:rPr>
       </w:pPr>
       <w:proofErr w:type="spellStart"/>
       <w:r>
         <w:rPr>
+          <w:sz w:val="20"/>
+          <w:szCs w:val="20"/>
           <w:lang w:val="en-US"/>
         </w:rPr>
         <w:t>errF</w:t>
@@ -69,6 +91,8 @@
       <w:proofErr w:type="spellEnd"/>
       <w:r>
         <w:rPr>
+          <w:sz w:val="20"/>
+          <w:szCs w:val="20"/>
           <w:lang w:val="en-US"/>
         </w:rPr>
         <w:t xml:space="preserve"> &lt;- </w:t>
@@ -77,6 +101,8 @@
       <w:proofErr w:type="gramStart"/>
       <w:r>
         <w:rPr>
+          <w:sz w:val="20"/>
+          <w:szCs w:val="20"/>
           <w:lang w:val="en-US"/>
         </w:rPr>
         <w:t>learnErrors</w:t>
@@ -84,6 +110,8 @@
       <w:proofErr w:type="spellEnd"/>
       <w:r>
         <w:rPr>
+          <w:sz w:val="20"/>
+          <w:szCs w:val="20"/>
           <w:lang w:val="en-US"/>
         </w:rPr>
         <w:t>(</w:t>
@@ -92,6 +120,8 @@
       <w:proofErr w:type="gramEnd"/>
       <w:r>
         <w:rPr>
+          <w:sz w:val="20"/>
+          <w:szCs w:val="20"/>
           <w:lang w:val="en-US"/>
         </w:rPr>
         <w:t>cutFs</w:t>
@@ -99,6 +129,8 @@
       <w:proofErr w:type="spellEnd"/>
       <w:r>
         <w:rPr>
+          <w:sz w:val="20"/>
+          <w:szCs w:val="20"/>
           <w:lang w:val="en-US"/>
         </w:rPr>
         <w:t>, multithread = TRUE)</w:t>
@@ -107,11 +139,15 @@
     <w:p>
       <w:pPr>
         <w:rPr>
-          <w:lang w:val="en-US"/>
-        </w:rPr>
-      </w:pPr>
-      <w:r>
-        <w:rPr>
+          <w:sz w:val="20"/>
+          <w:szCs w:val="20"/>
+          <w:lang w:val="en-US"/>
+        </w:rPr>
+      </w:pPr>
+      <w:r>
+        <w:rPr>
+          <w:sz w:val="20"/>
+          <w:szCs w:val="20"/>
           <w:lang w:val="en-US"/>
         </w:rPr>
         <w:t>102643734 total bases in 411085 reads from 42 samples will be used for learning the error rates.</w:t>
@@ -120,12 +156,16 @@
     <w:p>
       <w:pPr>
         <w:rPr>
+          <w:sz w:val="20"/>
+          <w:szCs w:val="20"/>
           <w:lang w:val="en-US"/>
         </w:rPr>
       </w:pPr>
       <w:r>
         <w:rPr>
           <w:noProof/>
+          <w:sz w:val="20"/>
+          <w:szCs w:val="20"/>
           <w:lang w:val="en-US"/>
         </w:rPr>
         <w:drawing>
@@ -174,6 +214,8 @@
     <w:p>
       <w:pPr>
         <w:rPr>
+          <w:sz w:val="20"/>
+          <w:szCs w:val="20"/>
           <w:lang w:val="en-US"/>
         </w:rPr>
       </w:pPr>
@@ -183,6 +225,8 @@
         <w:rPr>
           <w:i/>
           <w:iCs/>
+          <w:sz w:val="20"/>
+          <w:szCs w:val="20"/>
           <w:lang w:val="en-US"/>
         </w:rPr>
       </w:pPr>
@@ -190,6 +234,8 @@
         <w:rPr>
           <w:i/>
           <w:iCs/>
+          <w:sz w:val="20"/>
+          <w:szCs w:val="20"/>
           <w:lang w:val="en-US"/>
         </w:rPr>
         <w:t>Reversed</w:t>
@@ -198,12 +244,16 @@
     <w:p>
       <w:pPr>
         <w:rPr>
+          <w:sz w:val="20"/>
+          <w:szCs w:val="20"/>
           <w:lang w:val="en-US"/>
         </w:rPr>
       </w:pPr>
       <w:r>
         <w:rPr>
           <w:noProof/>
+          <w:sz w:val="20"/>
+          <w:szCs w:val="20"/>
           <w:lang w:val="en-US"/>
         </w:rPr>
         <w:drawing>
@@ -252,14 +302,17 @@
     <w:p>
       <w:pPr>
         <w:rPr>
-          <w:lang w:val="en-US"/>
-        </w:rPr>
-      </w:pPr>
-      <w:r>
-        <w:rPr>
-          <w:lang w:val="en-US"/>
-        </w:rPr>
-        <w:lastRenderedPageBreak/>
+          <w:sz w:val="20"/>
+          <w:szCs w:val="20"/>
+          <w:lang w:val="en-US"/>
+        </w:rPr>
+      </w:pPr>
+      <w:r>
+        <w:rPr>
+          <w:sz w:val="20"/>
+          <w:szCs w:val="20"/>
+          <w:lang w:val="en-US"/>
+        </w:rPr>
         <w:t>Option 1</w:t>
       </w:r>
     </w:p>
@@ -268,6 +321,8 @@
         <w:rPr>
           <w:i/>
           <w:iCs/>
+          <w:sz w:val="20"/>
+          <w:szCs w:val="20"/>
           <w:lang w:val="en-US"/>
         </w:rPr>
       </w:pPr>
@@ -275,19 +330,26 @@
         <w:rPr>
           <w:i/>
           <w:iCs/>
-          <w:lang w:val="en-US"/>
-        </w:rPr>
+          <w:sz w:val="20"/>
+          <w:szCs w:val="20"/>
+          <w:lang w:val="en-US"/>
+        </w:rPr>
+        <w:lastRenderedPageBreak/>
         <w:t>Forward</w:t>
       </w:r>
     </w:p>
     <w:p>
       <w:pPr>
         <w:rPr>
-          <w:lang w:val="en-US"/>
-        </w:rPr>
-      </w:pPr>
-      <w:r>
-        <w:rPr>
+          <w:sz w:val="20"/>
+          <w:szCs w:val="20"/>
+          <w:lang w:val="en-US"/>
+        </w:rPr>
+      </w:pPr>
+      <w:r>
+        <w:rPr>
+          <w:sz w:val="20"/>
+          <w:szCs w:val="20"/>
           <w:lang w:val="en-US"/>
         </w:rPr>
         <w:t>120745010 total bases in 481074 reads from 50 samples will be used for learning the error rates.</w:t>
@@ -296,11 +358,15 @@
     <w:p>
       <w:pPr>
         <w:rPr>
-          <w:lang w:val="en-US"/>
-        </w:rPr>
-      </w:pPr>
-      <w:r>
-        <w:rPr>
+          <w:sz w:val="20"/>
+          <w:szCs w:val="20"/>
+          <w:lang w:val="en-US"/>
+        </w:rPr>
+      </w:pPr>
+      <w:r>
+        <w:rPr>
+          <w:sz w:val="20"/>
+          <w:szCs w:val="20"/>
           <w:lang w:val="en-US"/>
         </w:rPr>
         <w:t>Initializing error rates to maximum possible estimate.</w:t>
@@ -309,11 +375,15 @@
     <w:p>
       <w:pPr>
         <w:rPr>
-          <w:lang w:val="en-US"/>
-        </w:rPr>
-      </w:pPr>
-      <w:r>
-        <w:rPr>
+          <w:sz w:val="20"/>
+          <w:szCs w:val="20"/>
+          <w:lang w:val="en-US"/>
+        </w:rPr>
+      </w:pPr>
+      <w:r>
+        <w:rPr>
+          <w:sz w:val="20"/>
+          <w:szCs w:val="20"/>
           <w:lang w:val="en-US"/>
         </w:rPr>
         <w:t>Error rates could not be estimated (this is usually because of very few reads).</w:t>
@@ -322,11 +392,15 @@
     <w:p>
       <w:pPr>
         <w:rPr>
-          <w:lang w:val="en-US"/>
-        </w:rPr>
-      </w:pPr>
-      <w:r>
-        <w:rPr>
+          <w:sz w:val="20"/>
+          <w:szCs w:val="20"/>
+          <w:lang w:val="en-US"/>
+        </w:rPr>
+      </w:pPr>
+      <w:r>
+        <w:rPr>
+          <w:sz w:val="20"/>
+          <w:szCs w:val="20"/>
           <w:lang w:val="en-US"/>
         </w:rPr>
         <w:t xml:space="preserve">Error in </w:t>
@@ -335,6 +409,8 @@
       <w:proofErr w:type="gramStart"/>
       <w:r>
         <w:rPr>
+          <w:sz w:val="20"/>
+          <w:szCs w:val="20"/>
           <w:lang w:val="en-US"/>
         </w:rPr>
         <w:t>getErrors</w:t>
@@ -342,6 +418,8 @@
       <w:proofErr w:type="spellEnd"/>
       <w:r>
         <w:rPr>
+          <w:sz w:val="20"/>
+          <w:szCs w:val="20"/>
           <w:lang w:val="en-US"/>
         </w:rPr>
         <w:t>(</w:t>
@@ -349,6 +427,8 @@
       <w:proofErr w:type="gramEnd"/>
       <w:r>
         <w:rPr>
+          <w:sz w:val="20"/>
+          <w:szCs w:val="20"/>
           <w:lang w:val="en-US"/>
         </w:rPr>
         <w:t>err, enforce = TRUE) : Error matrix is NULL.</w:t>
@@ -357,6 +437,8 @@
     <w:p>
       <w:pPr>
         <w:rPr>
+          <w:sz w:val="20"/>
+          <w:szCs w:val="20"/>
           <w:lang w:val="en-US"/>
         </w:rPr>
       </w:pPr>
@@ -366,6 +448,8 @@
         <w:rPr>
           <w:i/>
           <w:iCs/>
+          <w:sz w:val="20"/>
+          <w:szCs w:val="20"/>
           <w:lang w:val="en-US"/>
         </w:rPr>
       </w:pPr>
@@ -373,6 +457,8 @@
         <w:rPr>
           <w:i/>
           <w:iCs/>
+          <w:sz w:val="20"/>
+          <w:szCs w:val="20"/>
           <w:lang w:val="en-US"/>
         </w:rPr>
         <w:t>Reversed</w:t>
@@ -381,11 +467,15 @@
     <w:p>
       <w:pPr>
         <w:rPr>
-          <w:lang w:val="en-US"/>
-        </w:rPr>
-      </w:pPr>
-      <w:r>
-        <w:rPr>
+          <w:sz w:val="20"/>
+          <w:szCs w:val="20"/>
+          <w:lang w:val="en-US"/>
+        </w:rPr>
+      </w:pPr>
+      <w:r>
+        <w:rPr>
+          <w:sz w:val="20"/>
+          <w:szCs w:val="20"/>
           <w:lang w:val="en-US"/>
         </w:rPr>
         <w:t>119832639 total bases in 481074 reads from 50 samples will be used for learning the error rates.</w:t>
@@ -394,11 +484,15 @@
     <w:p>
       <w:pPr>
         <w:rPr>
-          <w:lang w:val="en-US"/>
-        </w:rPr>
-      </w:pPr>
-      <w:r>
-        <w:rPr>
+          <w:sz w:val="20"/>
+          <w:szCs w:val="20"/>
+          <w:lang w:val="en-US"/>
+        </w:rPr>
+      </w:pPr>
+      <w:r>
+        <w:rPr>
+          <w:sz w:val="20"/>
+          <w:szCs w:val="20"/>
           <w:lang w:val="en-US"/>
         </w:rPr>
         <w:t>Initializing error rates to maximum possible estimate.</w:t>
@@ -407,11 +501,15 @@
     <w:p>
       <w:pPr>
         <w:rPr>
-          <w:lang w:val="en-US"/>
-        </w:rPr>
-      </w:pPr>
-      <w:r>
-        <w:rPr>
+          <w:sz w:val="20"/>
+          <w:szCs w:val="20"/>
+          <w:lang w:val="en-US"/>
+        </w:rPr>
+      </w:pPr>
+      <w:r>
+        <w:rPr>
+          <w:sz w:val="20"/>
+          <w:szCs w:val="20"/>
           <w:lang w:val="en-US"/>
         </w:rPr>
         <w:t>Error rates could not be estimated (this is usually because of very few reads).</w:t>
@@ -420,18 +518,25 @@
     <w:p>
       <w:pPr>
         <w:rPr>
-          <w:lang w:val="en-US"/>
-        </w:rPr>
-      </w:pPr>
-      <w:r>
-        <w:rPr>
+          <w:sz w:val="20"/>
+          <w:szCs w:val="20"/>
+          <w:lang w:val="en-US"/>
+        </w:rPr>
+      </w:pPr>
+      <w:r>
+        <w:rPr>
+          <w:sz w:val="20"/>
+          <w:szCs w:val="20"/>
           <w:lang w:val="en-US"/>
         </w:rPr>
         <w:t xml:space="preserve">Error in </w:t>
       </w:r>
       <w:proofErr w:type="spellStart"/>
-      <w:r>
-        <w:rPr>
+      <w:proofErr w:type="gramStart"/>
+      <w:r>
+        <w:rPr>
+          <w:sz w:val="20"/>
+          <w:szCs w:val="20"/>
           <w:lang w:val="en-US"/>
         </w:rPr>
         <w:t>getErrors</w:t>
@@ -439,10 +544,515 @@
       <w:proofErr w:type="spellEnd"/>
       <w:r>
         <w:rPr>
-          <w:lang w:val="en-US"/>
-        </w:rPr>
-        <w:t>(err, enforce = TRUE) : Error matrix is NULL.</w:t>
-      </w:r>
+          <w:sz w:val="20"/>
+          <w:szCs w:val="20"/>
+          <w:lang w:val="en-US"/>
+        </w:rPr>
+        <w:t>(</w:t>
+      </w:r>
+      <w:proofErr w:type="gramEnd"/>
+      <w:r>
+        <w:rPr>
+          <w:sz w:val="20"/>
+          <w:szCs w:val="20"/>
+          <w:lang w:val="en-US"/>
+        </w:rPr>
+        <w:t>err, enforce = TRUE) : Error matrix is NULL.</w:t>
+      </w:r>
+    </w:p>
+    <w:p>
+      <w:pPr>
+        <w:rPr>
+          <w:sz w:val="20"/>
+          <w:szCs w:val="20"/>
+          <w:lang w:val="en-US"/>
+        </w:rPr>
+      </w:pPr>
+    </w:p>
+    <w:p>
+      <w:pPr>
+        <w:rPr>
+          <w:sz w:val="20"/>
+          <w:szCs w:val="20"/>
+          <w:lang w:val="en-US"/>
+        </w:rPr>
+      </w:pPr>
+    </w:p>
+    <w:p>
+      <w:pPr>
+        <w:rPr>
+          <w:sz w:val="20"/>
+          <w:szCs w:val="20"/>
+          <w:lang w:val="en-US"/>
+        </w:rPr>
+      </w:pPr>
+    </w:p>
+    <w:p>
+      <w:pPr>
+        <w:rPr>
+          <w:sz w:val="20"/>
+          <w:szCs w:val="20"/>
+          <w:lang w:val="en-US"/>
+        </w:rPr>
+      </w:pPr>
+    </w:p>
+    <w:p>
+      <w:pPr>
+        <w:rPr>
+          <w:sz w:val="20"/>
+          <w:szCs w:val="20"/>
+          <w:lang w:val="en-US"/>
+        </w:rPr>
+      </w:pPr>
+    </w:p>
+    <w:p>
+      <w:pPr>
+        <w:rPr>
+          <w:sz w:val="20"/>
+          <w:szCs w:val="20"/>
+          <w:lang w:val="en-US"/>
+        </w:rPr>
+      </w:pPr>
+    </w:p>
+    <w:p>
+      <w:pPr>
+        <w:rPr>
+          <w:sz w:val="20"/>
+          <w:szCs w:val="20"/>
+          <w:lang w:val="en-US"/>
+        </w:rPr>
+      </w:pPr>
+    </w:p>
+    <w:p>
+      <w:pPr>
+        <w:rPr>
+          <w:sz w:val="20"/>
+          <w:szCs w:val="20"/>
+          <w:lang w:val="en-US"/>
+        </w:rPr>
+      </w:pPr>
+    </w:p>
+    <w:p>
+      <w:pPr>
+        <w:rPr>
+          <w:sz w:val="20"/>
+          <w:szCs w:val="20"/>
+          <w:lang w:val="en-US"/>
+        </w:rPr>
+      </w:pPr>
+    </w:p>
+    <w:p>
+      <w:pPr>
+        <w:rPr>
+          <w:sz w:val="20"/>
+          <w:szCs w:val="20"/>
+          <w:lang w:val="en-US"/>
+        </w:rPr>
+      </w:pPr>
+    </w:p>
+    <w:p>
+      <w:pPr>
+        <w:rPr>
+          <w:sz w:val="20"/>
+          <w:szCs w:val="20"/>
+          <w:lang w:val="en-US"/>
+        </w:rPr>
+      </w:pPr>
+    </w:p>
+    <w:p>
+      <w:pPr>
+        <w:rPr>
+          <w:sz w:val="20"/>
+          <w:szCs w:val="20"/>
+          <w:lang w:val="en-US"/>
+        </w:rPr>
+      </w:pPr>
+    </w:p>
+    <w:p>
+      <w:pPr>
+        <w:rPr>
+          <w:sz w:val="20"/>
+          <w:szCs w:val="20"/>
+          <w:lang w:val="en-US"/>
+        </w:rPr>
+      </w:pPr>
+    </w:p>
+    <w:p>
+      <w:pPr>
+        <w:rPr>
+          <w:sz w:val="20"/>
+          <w:szCs w:val="20"/>
+          <w:lang w:val="en-US"/>
+        </w:rPr>
+      </w:pPr>
+    </w:p>
+    <w:p>
+      <w:pPr>
+        <w:rPr>
+          <w:sz w:val="20"/>
+          <w:szCs w:val="20"/>
+          <w:lang w:val="en-US"/>
+        </w:rPr>
+      </w:pPr>
+    </w:p>
+    <w:p>
+      <w:pPr>
+        <w:rPr>
+          <w:sz w:val="20"/>
+          <w:szCs w:val="20"/>
+          <w:lang w:val="en-US"/>
+        </w:rPr>
+      </w:pPr>
+    </w:p>
+    <w:p>
+      <w:pPr>
+        <w:rPr>
+          <w:sz w:val="20"/>
+          <w:szCs w:val="20"/>
+          <w:lang w:val="en-US"/>
+        </w:rPr>
+      </w:pPr>
+    </w:p>
+    <w:p>
+      <w:pPr>
+        <w:rPr>
+          <w:sz w:val="20"/>
+          <w:szCs w:val="20"/>
+          <w:lang w:val="en-US"/>
+        </w:rPr>
+      </w:pPr>
+    </w:p>
+    <w:p>
+      <w:pPr>
+        <w:rPr>
+          <w:sz w:val="20"/>
+          <w:szCs w:val="20"/>
+          <w:lang w:val="en-US"/>
+        </w:rPr>
+      </w:pPr>
+    </w:p>
+    <w:p>
+      <w:pPr>
+        <w:rPr>
+          <w:sz w:val="20"/>
+          <w:szCs w:val="20"/>
+          <w:lang w:val="en-US"/>
+        </w:rPr>
+      </w:pPr>
+    </w:p>
+    <w:p>
+      <w:pPr>
+        <w:rPr>
+          <w:sz w:val="20"/>
+          <w:szCs w:val="20"/>
+          <w:lang w:val="en-US"/>
+        </w:rPr>
+      </w:pPr>
+    </w:p>
+    <w:p>
+      <w:pPr>
+        <w:rPr>
+          <w:sz w:val="20"/>
+          <w:szCs w:val="20"/>
+          <w:lang w:val="en-US"/>
+        </w:rPr>
+      </w:pPr>
+    </w:p>
+    <w:p>
+      <w:pPr>
+        <w:rPr>
+          <w:sz w:val="20"/>
+          <w:szCs w:val="20"/>
+          <w:lang w:val="en-US"/>
+        </w:rPr>
+      </w:pPr>
+    </w:p>
+    <w:p>
+      <w:pPr>
+        <w:rPr>
+          <w:sz w:val="20"/>
+          <w:szCs w:val="20"/>
+          <w:lang w:val="en-US"/>
+        </w:rPr>
+      </w:pPr>
+    </w:p>
+    <w:p>
+      <w:pPr>
+        <w:rPr>
+          <w:sz w:val="20"/>
+          <w:szCs w:val="20"/>
+          <w:lang w:val="en-US"/>
+        </w:rPr>
+      </w:pPr>
+    </w:p>
+    <w:p>
+      <w:pPr>
+        <w:rPr>
+          <w:sz w:val="20"/>
+          <w:szCs w:val="20"/>
+          <w:lang w:val="en-US"/>
+        </w:rPr>
+      </w:pPr>
+    </w:p>
+    <w:p>
+      <w:pPr>
+        <w:rPr>
+          <w:sz w:val="20"/>
+          <w:szCs w:val="20"/>
+          <w:lang w:val="en-US"/>
+        </w:rPr>
+      </w:pPr>
+    </w:p>
+    <w:p>
+      <w:pPr>
+        <w:rPr>
+          <w:sz w:val="20"/>
+          <w:szCs w:val="20"/>
+          <w:lang w:val="en-US"/>
+        </w:rPr>
+      </w:pPr>
+    </w:p>
+    <w:p>
+      <w:pPr>
+        <w:rPr>
+          <w:sz w:val="20"/>
+          <w:szCs w:val="20"/>
+          <w:lang w:val="en-US"/>
+        </w:rPr>
+      </w:pPr>
+    </w:p>
+    <w:p>
+      <w:pPr>
+        <w:rPr>
+          <w:sz w:val="20"/>
+          <w:szCs w:val="20"/>
+          <w:lang w:val="en-US"/>
+        </w:rPr>
+      </w:pPr>
+    </w:p>
+    <w:p>
+      <w:pPr>
+        <w:rPr>
+          <w:sz w:val="20"/>
+          <w:szCs w:val="20"/>
+          <w:lang w:val="en-US"/>
+        </w:rPr>
+      </w:pPr>
+    </w:p>
+    <w:p>
+      <w:pPr>
+        <w:rPr>
+          <w:sz w:val="20"/>
+          <w:szCs w:val="20"/>
+          <w:lang w:val="en-US"/>
+        </w:rPr>
+      </w:pPr>
+    </w:p>
+    <w:p>
+      <w:pPr>
+        <w:rPr>
+          <w:sz w:val="20"/>
+          <w:szCs w:val="20"/>
+          <w:lang w:val="en-US"/>
+        </w:rPr>
+      </w:pPr>
+    </w:p>
+    <w:p>
+      <w:pPr>
+        <w:rPr>
+          <w:sz w:val="20"/>
+          <w:szCs w:val="20"/>
+          <w:lang w:val="en-US"/>
+        </w:rPr>
+      </w:pPr>
+    </w:p>
+    <w:p>
+      <w:pPr>
+        <w:rPr>
+          <w:sz w:val="20"/>
+          <w:szCs w:val="20"/>
+          <w:lang w:val="en-US"/>
+        </w:rPr>
+      </w:pPr>
+    </w:p>
+    <w:p>
+      <w:pPr>
+        <w:rPr>
+          <w:sz w:val="20"/>
+          <w:szCs w:val="20"/>
+          <w:lang w:val="en-US"/>
+        </w:rPr>
+      </w:pPr>
+    </w:p>
+    <w:p>
+      <w:pPr>
+        <w:rPr>
+          <w:sz w:val="20"/>
+          <w:szCs w:val="20"/>
+          <w:lang w:val="en-US"/>
+        </w:rPr>
+      </w:pPr>
+    </w:p>
+    <w:p>
+      <w:pPr>
+        <w:rPr>
+          <w:sz w:val="20"/>
+          <w:szCs w:val="20"/>
+          <w:lang w:val="en-US"/>
+        </w:rPr>
+      </w:pPr>
+    </w:p>
+    <w:p>
+      <w:pPr>
+        <w:rPr>
+          <w:sz w:val="20"/>
+          <w:szCs w:val="20"/>
+          <w:lang w:val="en-US"/>
+        </w:rPr>
+      </w:pPr>
+    </w:p>
+    <w:p>
+      <w:pPr>
+        <w:rPr>
+          <w:sz w:val="20"/>
+          <w:szCs w:val="20"/>
+          <w:lang w:val="en-US"/>
+        </w:rPr>
+      </w:pPr>
+    </w:p>
+    <w:p>
+      <w:pPr>
+        <w:rPr>
+          <w:sz w:val="20"/>
+          <w:szCs w:val="20"/>
+          <w:lang w:val="en-US"/>
+        </w:rPr>
+      </w:pPr>
+    </w:p>
+    <w:p>
+      <w:pPr>
+        <w:rPr>
+          <w:sz w:val="20"/>
+          <w:szCs w:val="20"/>
+          <w:lang w:val="en-US"/>
+        </w:rPr>
+      </w:pPr>
+    </w:p>
+    <w:p>
+      <w:pPr>
+        <w:rPr>
+          <w:sz w:val="20"/>
+          <w:szCs w:val="20"/>
+          <w:lang w:val="en-US"/>
+        </w:rPr>
+      </w:pPr>
+    </w:p>
+    <w:p>
+      <w:pPr>
+        <w:rPr>
+          <w:sz w:val="20"/>
+          <w:szCs w:val="20"/>
+          <w:lang w:val="en-US"/>
+        </w:rPr>
+      </w:pPr>
+    </w:p>
+    <w:p>
+      <w:pPr>
+        <w:rPr>
+          <w:sz w:val="20"/>
+          <w:szCs w:val="20"/>
+          <w:lang w:val="en-US"/>
+        </w:rPr>
+      </w:pPr>
+    </w:p>
+    <w:p>
+      <w:pPr>
+        <w:rPr>
+          <w:sz w:val="20"/>
+          <w:szCs w:val="20"/>
+          <w:lang w:val="en-US"/>
+        </w:rPr>
+      </w:pPr>
+    </w:p>
+    <w:p>
+      <w:pPr>
+        <w:rPr>
+          <w:b/>
+          <w:bCs/>
+          <w:sz w:val="20"/>
+          <w:szCs w:val="20"/>
+          <w:lang w:val="en-US"/>
+        </w:rPr>
+      </w:pPr>
+      <w:r>
+        <w:rPr>
+          <w:b/>
+          <w:bCs/>
+          <w:sz w:val="20"/>
+          <w:szCs w:val="20"/>
+          <w:lang w:val="en-US"/>
+        </w:rPr>
+        <w:lastRenderedPageBreak/>
+        <w:t>DATA TEST 2:</w:t>
+      </w:r>
+    </w:p>
+    <w:p>
+      <w:pPr>
+        <w:jc w:val="center"/>
+        <w:rPr>
+          <w:sz w:val="20"/>
+          <w:szCs w:val="20"/>
+          <w:lang w:val="en-US"/>
+        </w:rPr>
+      </w:pPr>
+      <w:r>
+        <w:rPr>
+          <w:b/>
+          <w:bCs/>
+          <w:sz w:val="20"/>
+          <w:szCs w:val="20"/>
+          <w:lang w:val="en-US"/>
+        </w:rPr>
+        <w:t>Default</w:t>
+      </w:r>
+      <w:r>
+        <w:rPr>
+          <w:sz w:val="20"/>
+          <w:szCs w:val="20"/>
+          <w:lang w:val="en-US"/>
+        </w:rPr>
+        <w:t>:</w:t>
+      </w:r>
+    </w:p>
+    <w:p>
+      <w:pPr>
+        <w:rPr>
+          <w:i/>
+          <w:iCs/>
+          <w:sz w:val="20"/>
+          <w:szCs w:val="20"/>
+          <w:lang w:val="en-US"/>
+        </w:rPr>
+      </w:pPr>
+      <w:r>
+        <w:rPr>
+          <w:i/>
+          <w:iCs/>
+          <w:sz w:val="20"/>
+          <w:szCs w:val="20"/>
+          <w:lang w:val="en-US"/>
+        </w:rPr>
+        <w:t>Forward</w:t>
+      </w:r>
+    </w:p>
+    <w:p>
+      <w:pPr>
+        <w:rPr>
+          <w:sz w:val="20"/>
+          <w:szCs w:val="20"/>
+          <w:lang w:val="en-US"/>
+        </w:rPr>
+      </w:pPr>
     </w:p>
     <w:sectPr>
       <w:pgSz w:w="11906" w:h="16838"/>

</xml_diff>

<commit_message>
Nieuwe test runs uitgevoerd
</commit_message>
<xml_diff>
--- a/results/ErrorModelsTesten.docx
+++ b/results/ErrorModelsTesten.docx
@@ -1053,6 +1053,197 @@
           <w:lang w:val="en-US"/>
         </w:rPr>
       </w:pPr>
+      <w:r>
+        <w:rPr>
+          <w:sz w:val="20"/>
+          <w:szCs w:val="20"/>
+          <w:lang w:val="en-US"/>
+        </w:rPr>
+        <w:t xml:space="preserve">180431256 total bases in 738167 reads from 1 </w:t>
+      </w:r>
+      <w:proofErr w:type="gramStart"/>
+      <w:r>
+        <w:rPr>
+          <w:sz w:val="20"/>
+          <w:szCs w:val="20"/>
+          <w:lang w:val="en-US"/>
+        </w:rPr>
+        <w:t>samples</w:t>
+      </w:r>
+      <w:proofErr w:type="gramEnd"/>
+      <w:r>
+        <w:rPr>
+          <w:sz w:val="20"/>
+          <w:szCs w:val="20"/>
+          <w:lang w:val="en-US"/>
+        </w:rPr>
+        <w:t xml:space="preserve"> will be used for learning the error rates.</w:t>
+      </w:r>
+    </w:p>
+    <w:p>
+      <w:pPr>
+        <w:rPr>
+          <w:sz w:val="20"/>
+          <w:szCs w:val="20"/>
+          <w:lang w:val="en-US"/>
+        </w:rPr>
+      </w:pPr>
+    </w:p>
+    <w:p>
+      <w:pPr>
+        <w:rPr>
+          <w:sz w:val="20"/>
+          <w:szCs w:val="20"/>
+          <w:lang w:val="en-US"/>
+        </w:rPr>
+      </w:pPr>
+    </w:p>
+    <w:p>
+      <w:pPr>
+        <w:rPr>
+          <w:sz w:val="20"/>
+          <w:szCs w:val="20"/>
+          <w:lang w:val="en-US"/>
+        </w:rPr>
+      </w:pPr>
+    </w:p>
+    <w:p>
+      <w:pPr>
+        <w:rPr>
+          <w:sz w:val="20"/>
+          <w:szCs w:val="20"/>
+          <w:lang w:val="en-US"/>
+        </w:rPr>
+      </w:pPr>
+    </w:p>
+    <w:p>
+      <w:pPr>
+        <w:rPr>
+          <w:i/>
+          <w:iCs/>
+          <w:sz w:val="20"/>
+          <w:szCs w:val="20"/>
+          <w:lang w:val="en-US"/>
+        </w:rPr>
+      </w:pPr>
+      <w:r>
+        <w:rPr>
+          <w:i/>
+          <w:iCs/>
+          <w:sz w:val="20"/>
+          <w:szCs w:val="20"/>
+          <w:lang w:val="en-US"/>
+        </w:rPr>
+        <w:t>Reversed</w:t>
+      </w:r>
+    </w:p>
+    <w:p>
+      <w:pPr>
+        <w:rPr>
+          <w:sz w:val="20"/>
+          <w:szCs w:val="20"/>
+          <w:lang w:val="en-US"/>
+        </w:rPr>
+      </w:pPr>
+      <w:r>
+        <w:rPr>
+          <w:sz w:val="20"/>
+          <w:szCs w:val="20"/>
+          <w:lang w:val="en-US"/>
+        </w:rPr>
+        <w:t xml:space="preserve">&gt; </w:t>
+      </w:r>
+      <w:proofErr w:type="spellStart"/>
+      <w:r>
+        <w:rPr>
+          <w:sz w:val="20"/>
+          <w:szCs w:val="20"/>
+          <w:lang w:val="en-US"/>
+        </w:rPr>
+        <w:t>errR</w:t>
+      </w:r>
+      <w:proofErr w:type="spellEnd"/>
+      <w:r>
+        <w:rPr>
+          <w:sz w:val="20"/>
+          <w:szCs w:val="20"/>
+          <w:lang w:val="en-US"/>
+        </w:rPr>
+        <w:t xml:space="preserve"> &lt;- </w:t>
+      </w:r>
+      <w:proofErr w:type="spellStart"/>
+      <w:proofErr w:type="gramStart"/>
+      <w:r>
+        <w:rPr>
+          <w:sz w:val="20"/>
+          <w:szCs w:val="20"/>
+          <w:lang w:val="en-US"/>
+        </w:rPr>
+        <w:t>learnErrors</w:t>
+      </w:r>
+      <w:proofErr w:type="spellEnd"/>
+      <w:r>
+        <w:rPr>
+          <w:sz w:val="20"/>
+          <w:szCs w:val="20"/>
+          <w:lang w:val="en-US"/>
+        </w:rPr>
+        <w:t>(</w:t>
+      </w:r>
+      <w:proofErr w:type="spellStart"/>
+      <w:proofErr w:type="gramEnd"/>
+      <w:r>
+        <w:rPr>
+          <w:sz w:val="20"/>
+          <w:szCs w:val="20"/>
+          <w:lang w:val="en-US"/>
+        </w:rPr>
+        <w:t>cutRs</w:t>
+      </w:r>
+      <w:proofErr w:type="spellEnd"/>
+      <w:r>
+        <w:rPr>
+          <w:sz w:val="20"/>
+          <w:szCs w:val="20"/>
+          <w:lang w:val="en-US"/>
+        </w:rPr>
+        <w:t>, multithread = TRUE)</w:t>
+      </w:r>
+    </w:p>
+    <w:p>
+      <w:pPr>
+        <w:rPr>
+          <w:sz w:val="20"/>
+          <w:szCs w:val="20"/>
+          <w:lang w:val="en-US"/>
+        </w:rPr>
+      </w:pPr>
+      <w:r>
+        <w:rPr>
+          <w:sz w:val="20"/>
+          <w:szCs w:val="20"/>
+          <w:lang w:val="en-US"/>
+        </w:rPr>
+        <w:t xml:space="preserve">179478499 total bases in 738167 reads from 1 </w:t>
+      </w:r>
+      <w:proofErr w:type="gramStart"/>
+      <w:r>
+        <w:rPr>
+          <w:sz w:val="20"/>
+          <w:szCs w:val="20"/>
+          <w:lang w:val="en-US"/>
+        </w:rPr>
+        <w:t>samples</w:t>
+      </w:r>
+      <w:proofErr w:type="gramEnd"/>
+      <w:r>
+        <w:rPr>
+          <w:sz w:val="20"/>
+          <w:szCs w:val="20"/>
+          <w:lang w:val="en-US"/>
+        </w:rPr>
+        <w:t xml:space="preserve"> will be used for learning the error rates.</w:t>
+      </w:r>
     </w:p>
     <w:sectPr>
       <w:pgSz w:w="11906" w:h="16838"/>

</xml_diff>